<commit_message>
HARDCORE editing by Drobushevich
</commit_message>
<xml_diff>
--- a/docs/Create catalog.docx
+++ b/docs/Create catalog.docx
@@ -1,6 +1,6 @@
 
 <file path=word/document.xml><?xml version="1.0" encoding="utf-8"?>
-<w:document xmlns:wpc="http://schemas.microsoft.com/office/word/2010/wordprocessingCanvas" xmlns:cx="http://schemas.microsoft.com/office/drawing/2014/chartex" xmlns:mc="http://schemas.openxmlformats.org/markup-compatibility/2006" xmlns:o="urn:schemas-microsoft-com:office:office" xmlns:r="http://schemas.openxmlformats.org/officeDocument/2006/relationships" xmlns:m="http://schemas.openxmlformats.org/officeDocument/2006/math" xmlns:v="urn:schemas-microsoft-com:vml" xmlns:wp14="http://schemas.microsoft.com/office/word/2010/wordprocessingDrawing" xmlns:wp="http://schemas.openxmlformats.org/drawingml/2006/wordprocessingDrawing" xmlns:w10="urn:schemas-microsoft-com:office:word" xmlns:w="http://schemas.openxmlformats.org/wordprocessingml/2006/main" xmlns:w14="http://schemas.microsoft.com/office/word/2010/wordml" xmlns:w15="http://schemas.microsoft.com/office/word/2012/wordml" xmlns:w16se="http://schemas.microsoft.com/office/word/2015/wordml/symex" xmlns:wpg="http://schemas.microsoft.com/office/word/2010/wordprocessingGroup" xmlns:wpi="http://schemas.microsoft.com/office/word/2010/wordprocessingInk" xmlns:wne="http://schemas.microsoft.com/office/word/2006/wordml" xmlns:wps="http://schemas.microsoft.com/office/word/2010/wordprocessingShape" mc:Ignorable="w14 w15 w16se wp14">
+<w:document xmlns:wpc="http://schemas.microsoft.com/office/word/2010/wordprocessingCanvas" xmlns:cx="http://schemas.microsoft.com/office/drawing/2014/chartex" xmlns:cx1="http://schemas.microsoft.com/office/drawing/2015/9/8/chartex" xmlns:cx2="http://schemas.microsoft.com/office/drawing/2015/10/21/chartex" xmlns:cx3="http://schemas.microsoft.com/office/drawing/2016/5/9/chartex" xmlns:cx4="http://schemas.microsoft.com/office/drawing/2016/5/10/chartex" xmlns:cx5="http://schemas.microsoft.com/office/drawing/2016/5/11/chartex" xmlns:cx6="http://schemas.microsoft.com/office/drawing/2016/5/12/chartex" xmlns:cx7="http://schemas.microsoft.com/office/drawing/2016/5/13/chartex" xmlns:cx8="http://schemas.microsoft.com/office/drawing/2016/5/14/chartex" xmlns:mc="http://schemas.openxmlformats.org/markup-compatibility/2006" xmlns:aink="http://schemas.microsoft.com/office/drawing/2016/ink" xmlns:am3d="http://schemas.microsoft.com/office/drawing/2017/model3d" xmlns:o="urn:schemas-microsoft-com:office:office" xmlns:r="http://schemas.openxmlformats.org/officeDocument/2006/relationships" xmlns:m="http://schemas.openxmlformats.org/officeDocument/2006/math" xmlns:v="urn:schemas-microsoft-com:vml" xmlns:wp14="http://schemas.microsoft.com/office/word/2010/wordprocessingDrawing" xmlns:wp="http://schemas.openxmlformats.org/drawingml/2006/wordprocessingDrawing" xmlns:w10="urn:schemas-microsoft-com:office:word" xmlns:w="http://schemas.openxmlformats.org/wordprocessingml/2006/main" xmlns:w14="http://schemas.microsoft.com/office/word/2010/wordml" xmlns:w15="http://schemas.microsoft.com/office/word/2012/wordml" xmlns:w16cid="http://schemas.microsoft.com/office/word/2016/wordml/cid" xmlns:w16se="http://schemas.microsoft.com/office/word/2015/wordml/symex" xmlns:wpg="http://schemas.microsoft.com/office/word/2010/wordprocessingGroup" xmlns:wpi="http://schemas.microsoft.com/office/word/2010/wordprocessingInk" xmlns:wne="http://schemas.microsoft.com/office/word/2006/wordml" xmlns:wps="http://schemas.microsoft.com/office/word/2010/wordprocessingShape" mc:Ignorable="w14 w15 w16se w16cid wp14">
   <w:body>
     <w:p>
       <w:pPr>
@@ -15,7 +15,22 @@
           <w:b/>
           <w:sz w:val="32"/>
         </w:rPr>
-        <w:t>Вариант использования “Создать каталог”</w:t>
+        <w:t>Вариант использования “</w:t>
+      </w:r>
+      <w:r>
+        <w:rPr>
+          <w:b/>
+          <w:sz w:val="32"/>
+          <w:lang w:val="en-US"/>
+        </w:rPr>
+        <w:t>Create catalog</w:t>
+      </w:r>
+      <w:r>
+        <w:rPr>
+          <w:b/>
+          <w:sz w:val="32"/>
+        </w:rPr>
+        <w:t>”</w:t>
       </w:r>
     </w:p>
     <w:p>
@@ -52,7 +67,7 @@
         <w:t>с каталогом</w:t>
       </w:r>
       <w:r>
-        <w:t xml:space="preserve"> создать новый каталог продукции.</w:t>
+        <w:t xml:space="preserve"> создать каталог.</w:t>
       </w:r>
     </w:p>
     <w:p>
@@ -75,7 +90,7 @@
     </w:p>
     <w:p>
       <w:pPr>
-        <w:pStyle w:val="ListParagraph"/>
+        <w:pStyle w:val="a3"/>
         <w:numPr>
           <w:ilvl w:val="0"/>
           <w:numId w:val="2"/>
@@ -89,18 +104,12 @@
         <w:t xml:space="preserve"> по работе с каталогом</w:t>
       </w:r>
       <w:r>
-        <w:t xml:space="preserve"> запрашивает создание нового каталога</w:t>
-      </w:r>
-      <w:r>
-        <w:t xml:space="preserve"> продукции</w:t>
-      </w:r>
-      <w:r>
-        <w:t>.</w:t>
-      </w:r>
-    </w:p>
-    <w:p>
-      <w:pPr>
-        <w:pStyle w:val="ListParagraph"/>
+        <w:t xml:space="preserve"> запрашивает создание каталога.</w:t>
+      </w:r>
+    </w:p>
+    <w:p>
+      <w:pPr>
+        <w:pStyle w:val="a3"/>
         <w:numPr>
           <w:ilvl w:val="0"/>
           <w:numId w:val="2"/>
@@ -125,7 +134,7 @@
     </w:p>
     <w:p>
       <w:pPr>
-        <w:pStyle w:val="ListParagraph"/>
+        <w:pStyle w:val="a3"/>
         <w:numPr>
           <w:ilvl w:val="0"/>
           <w:numId w:val="2"/>
@@ -133,12 +142,12 @@
         <w:ind w:left="284" w:hanging="284"/>
       </w:pPr>
       <w:r>
-        <w:t>Менеджер по работе с каталогом запрашивает добавление продукта в каталог продукции.</w:t>
-      </w:r>
-    </w:p>
-    <w:p>
-      <w:pPr>
-        <w:pStyle w:val="ListParagraph"/>
+        <w:t>Менеджер по работе с каталогом запрашивает добавление продукта в каталог.</w:t>
+      </w:r>
+    </w:p>
+    <w:p>
+      <w:pPr>
+        <w:pStyle w:val="a3"/>
         <w:numPr>
           <w:ilvl w:val="0"/>
           <w:numId w:val="2"/>
@@ -151,7 +160,7 @@
     </w:p>
     <w:p>
       <w:pPr>
-        <w:pStyle w:val="ListParagraph"/>
+        <w:pStyle w:val="a3"/>
         <w:numPr>
           <w:ilvl w:val="0"/>
           <w:numId w:val="2"/>
@@ -165,12 +174,24 @@
         <w:t xml:space="preserve"> по работе с каталогом</w:t>
       </w:r>
       <w:r>
-        <w:t xml:space="preserve"> заполняет форму продукта.</w:t>
-      </w:r>
-    </w:p>
-    <w:p>
-      <w:pPr>
-        <w:pStyle w:val="ListParagraph"/>
+        <w:t xml:space="preserve"> заполняет </w:t>
+      </w:r>
+      <w:r>
+        <w:t xml:space="preserve">поля </w:t>
+      </w:r>
+      <w:r>
+        <w:t>форм</w:t>
+      </w:r>
+      <w:r>
+        <w:t>ы</w:t>
+      </w:r>
+      <w:r>
+        <w:t>.</w:t>
+      </w:r>
+    </w:p>
+    <w:p>
+      <w:pPr>
+        <w:pStyle w:val="a3"/>
         <w:numPr>
           <w:ilvl w:val="0"/>
           <w:numId w:val="2"/>
@@ -189,7 +210,7 @@
     </w:p>
     <w:p>
       <w:pPr>
-        <w:pStyle w:val="ListParagraph"/>
+        <w:pStyle w:val="a3"/>
         <w:numPr>
           <w:ilvl w:val="0"/>
           <w:numId w:val="2"/>
@@ -197,12 +218,40 @@
         <w:ind w:left="284" w:hanging="284"/>
       </w:pPr>
       <w:r>
-        <w:t>Система добавляет продукт в каталог.</w:t>
-      </w:r>
-    </w:p>
-    <w:p>
-      <w:pPr>
-        <w:pStyle w:val="ListParagraph"/>
+        <w:t xml:space="preserve">Система </w:t>
+      </w:r>
+      <w:r>
+        <w:t>отображает</w:t>
+      </w:r>
+      <w:r>
+        <w:t xml:space="preserve"> продукт в каталог</w:t>
+      </w:r>
+      <w:r>
+        <w:t>е</w:t>
+      </w:r>
+      <w:r>
+        <w:t>.</w:t>
+      </w:r>
+    </w:p>
+    <w:p>
+      <w:pPr>
+        <w:pStyle w:val="a3"/>
+        <w:ind w:left="284"/>
+      </w:pPr>
+      <w:r>
+        <w:t xml:space="preserve">действия </w:t>
+      </w:r>
+      <w:r>
+        <w:t xml:space="preserve">3-7 </w:t>
+      </w:r>
+      <w:r>
+        <w:t>могут повторяться в цикле</w:t>
+      </w:r>
+    </w:p>
+    <w:p/>
+    <w:p>
+      <w:pPr>
+        <w:pStyle w:val="a3"/>
         <w:numPr>
           <w:ilvl w:val="0"/>
           <w:numId w:val="2"/>
@@ -215,7 +264,7 @@
     </w:p>
     <w:p>
       <w:pPr>
-        <w:pStyle w:val="ListParagraph"/>
+        <w:pStyle w:val="a3"/>
         <w:numPr>
           <w:ilvl w:val="0"/>
           <w:numId w:val="2"/>
@@ -223,50 +272,82 @@
         <w:ind w:left="284" w:hanging="284"/>
       </w:pPr>
       <w:r>
+        <w:t>Система отображает каталог</w:t>
+      </w:r>
+    </w:p>
+    <w:p>
+      <w:pPr>
+        <w:pStyle w:val="a3"/>
+        <w:numPr>
+          <w:ilvl w:val="0"/>
+          <w:numId w:val="2"/>
+        </w:numPr>
+      </w:pPr>
+      <w:r>
         <w:t>Система сохраняет каталог.</w:t>
       </w:r>
-    </w:p>
-    <w:p>
-      <w:pPr>
-        <w:rPr>
-          <w:b/>
-        </w:rPr>
-      </w:pPr>
-    </w:p>
-    <w:p>
-      <w:pPr>
-        <w:rPr>
-          <w:b/>
-        </w:rPr>
-      </w:pPr>
-      <w:r>
-        <w:rPr>
-          <w:b/>
-        </w:rPr>
-        <w:t>Альтернативные потоки:</w:t>
-      </w:r>
-    </w:p>
-    <w:p/>
-    <w:p>
-      <w:pPr>
-        <w:rPr>
-          <w:b/>
-          <w:i/>
-        </w:rPr>
-      </w:pPr>
       <w:bookmarkStart w:id="0" w:name="_GoBack"/>
       <w:bookmarkEnd w:id="0"/>
-      <w:r>
+    </w:p>
+    <w:p>
+      <w:pPr>
+        <w:rPr>
+          <w:b/>
+        </w:rPr>
+      </w:pPr>
+    </w:p>
+    <w:p>
+      <w:pPr>
+        <w:rPr>
+          <w:b/>
+        </w:rPr>
+      </w:pPr>
+      <w:r>
+        <w:rPr>
+          <w:b/>
+        </w:rPr>
+        <w:t>Альтернативные потоки:</w:t>
+      </w:r>
+    </w:p>
+    <w:p/>
+    <w:p>
+      <w:pPr>
         <w:rPr>
           <w:b/>
           <w:i/>
         </w:rPr>
-        <w:t>База продукции не доступна</w:t>
-      </w:r>
-    </w:p>
-    <w:p>
-      <w:r>
-        <w:t>Если обнаруживается, что база данных, хранящая информацию о продукции не доступна, система выдает сообщение об ошибке. После подтверждения сообщения менеджером, вариант использования завершается.</w:t>
+      </w:pPr>
+      <w:r>
+        <w:rPr>
+          <w:b/>
+          <w:i/>
+        </w:rPr>
+        <w:t xml:space="preserve">База </w:t>
+      </w:r>
+      <w:r>
+        <w:rPr>
+          <w:b/>
+          <w:i/>
+        </w:rPr>
+        <w:t>данных</w:t>
+      </w:r>
+      <w:r>
+        <w:rPr>
+          <w:b/>
+          <w:i/>
+        </w:rPr>
+        <w:t xml:space="preserve"> не доступна</w:t>
+      </w:r>
+    </w:p>
+    <w:p>
+      <w:r>
+        <w:t xml:space="preserve">Если обнаруживается, что база данных, </w:t>
+      </w:r>
+      <w:r>
+        <w:t xml:space="preserve">не </w:t>
+      </w:r>
+      <w:r>
+        <w:t>доступна, система выдает сообщение об ошибке. После подтверждения сообщения менеджером, вариант использования завершается.</w:t>
       </w:r>
     </w:p>
     <w:p/>
@@ -282,7 +363,14 @@
           <w:b/>
           <w:i/>
         </w:rPr>
-        <w:t>Менеджер по работе с продуктом</w:t>
+        <w:t xml:space="preserve">Менеджер по работе с </w:t>
+      </w:r>
+      <w:r>
+        <w:rPr>
+          <w:b/>
+          <w:i/>
+        </w:rPr>
+        <w:t>каталогом</w:t>
       </w:r>
       <w:r>
         <w:t xml:space="preserve"> </w:t>
@@ -300,7 +388,19 @@
         <w:jc w:val="both"/>
       </w:pPr>
       <w:r>
-        <w:t>Если менеджер по работе с продуктом отказался от создания каталога, то вариант использования завершается.</w:t>
+        <w:t xml:space="preserve">Если менеджер по работе с </w:t>
+      </w:r>
+      <w:r>
+        <w:t>каталогом</w:t>
+      </w:r>
+      <w:r>
+        <w:t xml:space="preserve"> отказался от создания </w:t>
+      </w:r>
+      <w:r>
+        <w:t>продукт</w:t>
+      </w:r>
+      <w:r>
+        <w:t>, то вариант использования завершается.</w:t>
       </w:r>
     </w:p>
     <w:p>
@@ -363,7 +463,7 @@
 </file>
 
 <file path=word/numbering.xml><?xml version="1.0" encoding="utf-8"?>
-<w:numbering xmlns:wpc="http://schemas.microsoft.com/office/word/2010/wordprocessingCanvas" xmlns:cx="http://schemas.microsoft.com/office/drawing/2014/chartex" xmlns:mc="http://schemas.openxmlformats.org/markup-compatibility/2006" xmlns:o="urn:schemas-microsoft-com:office:office" xmlns:r="http://schemas.openxmlformats.org/officeDocument/2006/relationships" xmlns:m="http://schemas.openxmlformats.org/officeDocument/2006/math" xmlns:v="urn:schemas-microsoft-com:vml" xmlns:wp14="http://schemas.microsoft.com/office/word/2010/wordprocessingDrawing" xmlns:wp="http://schemas.openxmlformats.org/drawingml/2006/wordprocessingDrawing" xmlns:w10="urn:schemas-microsoft-com:office:word" xmlns:w="http://schemas.openxmlformats.org/wordprocessingml/2006/main" xmlns:w14="http://schemas.microsoft.com/office/word/2010/wordml" xmlns:w15="http://schemas.microsoft.com/office/word/2012/wordml" xmlns:w16se="http://schemas.microsoft.com/office/word/2015/wordml/symex" xmlns:wpg="http://schemas.microsoft.com/office/word/2010/wordprocessingGroup" xmlns:wpi="http://schemas.microsoft.com/office/word/2010/wordprocessingInk" xmlns:wne="http://schemas.microsoft.com/office/word/2006/wordml" xmlns:wps="http://schemas.microsoft.com/office/word/2010/wordprocessingShape" mc:Ignorable="w14 w15 w16se wp14">
+<w:numbering xmlns:wpc="http://schemas.microsoft.com/office/word/2010/wordprocessingCanvas" xmlns:cx="http://schemas.microsoft.com/office/drawing/2014/chartex" xmlns:cx1="http://schemas.microsoft.com/office/drawing/2015/9/8/chartex" xmlns:cx2="http://schemas.microsoft.com/office/drawing/2015/10/21/chartex" xmlns:cx3="http://schemas.microsoft.com/office/drawing/2016/5/9/chartex" xmlns:cx4="http://schemas.microsoft.com/office/drawing/2016/5/10/chartex" xmlns:cx5="http://schemas.microsoft.com/office/drawing/2016/5/11/chartex" xmlns:cx6="http://schemas.microsoft.com/office/drawing/2016/5/12/chartex" xmlns:cx7="http://schemas.microsoft.com/office/drawing/2016/5/13/chartex" xmlns:cx8="http://schemas.microsoft.com/office/drawing/2016/5/14/chartex" xmlns:mc="http://schemas.openxmlformats.org/markup-compatibility/2006" xmlns:aink="http://schemas.microsoft.com/office/drawing/2016/ink" xmlns:am3d="http://schemas.microsoft.com/office/drawing/2017/model3d" xmlns:o="urn:schemas-microsoft-com:office:office" xmlns:r="http://schemas.openxmlformats.org/officeDocument/2006/relationships" xmlns:m="http://schemas.openxmlformats.org/officeDocument/2006/math" xmlns:v="urn:schemas-microsoft-com:vml" xmlns:wp14="http://schemas.microsoft.com/office/word/2010/wordprocessingDrawing" xmlns:wp="http://schemas.openxmlformats.org/drawingml/2006/wordprocessingDrawing" xmlns:w10="urn:schemas-microsoft-com:office:word" xmlns:w="http://schemas.openxmlformats.org/wordprocessingml/2006/main" xmlns:w14="http://schemas.microsoft.com/office/word/2010/wordml" xmlns:w15="http://schemas.microsoft.com/office/word/2012/wordml" xmlns:w16cid="http://schemas.microsoft.com/office/word/2016/wordml/cid" xmlns:w16se="http://schemas.microsoft.com/office/word/2015/wordml/symex" xmlns:wpg="http://schemas.microsoft.com/office/word/2010/wordprocessingGroup" xmlns:wpi="http://schemas.microsoft.com/office/word/2010/wordprocessingInk" xmlns:wne="http://schemas.microsoft.com/office/word/2006/wordml" xmlns:wps="http://schemas.microsoft.com/office/word/2010/wordprocessingShape" mc:Ignorable="w14 w15 w16se w16cid wp14">
   <w:abstractNum w:abstractNumId="0" w15:restartNumberingAfterBreak="0">
     <w:nsid w:val="320102FA"/>
     <w:multiLevelType w:val="hybridMultilevel"/>
@@ -451,6 +551,95 @@
     </w:lvl>
   </w:abstractNum>
   <w:abstractNum w:abstractNumId="1" w15:restartNumberingAfterBreak="0">
+    <w:nsid w:val="396B00B6"/>
+    <w:multiLevelType w:val="hybridMultilevel"/>
+    <w:tmpl w:val="85963302"/>
+    <w:lvl w:ilvl="0" w:tplc="0419000F">
+      <w:start w:val="1"/>
+      <w:numFmt w:val="decimal"/>
+      <w:lvlText w:val="%1."/>
+      <w:lvlJc w:val="left"/>
+      <w:pPr>
+        <w:ind w:left="720" w:hanging="360"/>
+      </w:pPr>
+      <w:rPr>
+        <w:rFonts w:hint="default"/>
+      </w:rPr>
+    </w:lvl>
+    <w:lvl w:ilvl="1" w:tplc="04190019">
+      <w:start w:val="1"/>
+      <w:numFmt w:val="lowerLetter"/>
+      <w:lvlText w:val="%2."/>
+      <w:lvlJc w:val="left"/>
+      <w:pPr>
+        <w:ind w:left="1440" w:hanging="360"/>
+      </w:pPr>
+    </w:lvl>
+    <w:lvl w:ilvl="2" w:tplc="0419001B">
+      <w:start w:val="1"/>
+      <w:numFmt w:val="lowerRoman"/>
+      <w:lvlText w:val="%3."/>
+      <w:lvlJc w:val="right"/>
+      <w:pPr>
+        <w:ind w:left="2160" w:hanging="180"/>
+      </w:pPr>
+    </w:lvl>
+    <w:lvl w:ilvl="3" w:tplc="0419000F" w:tentative="1">
+      <w:start w:val="1"/>
+      <w:numFmt w:val="decimal"/>
+      <w:lvlText w:val="%4."/>
+      <w:lvlJc w:val="left"/>
+      <w:pPr>
+        <w:ind w:left="2880" w:hanging="360"/>
+      </w:pPr>
+    </w:lvl>
+    <w:lvl w:ilvl="4" w:tplc="04190019" w:tentative="1">
+      <w:start w:val="1"/>
+      <w:numFmt w:val="lowerLetter"/>
+      <w:lvlText w:val="%5."/>
+      <w:lvlJc w:val="left"/>
+      <w:pPr>
+        <w:ind w:left="3600" w:hanging="360"/>
+      </w:pPr>
+    </w:lvl>
+    <w:lvl w:ilvl="5" w:tplc="0419001B" w:tentative="1">
+      <w:start w:val="1"/>
+      <w:numFmt w:val="lowerRoman"/>
+      <w:lvlText w:val="%6."/>
+      <w:lvlJc w:val="right"/>
+      <w:pPr>
+        <w:ind w:left="4320" w:hanging="180"/>
+      </w:pPr>
+    </w:lvl>
+    <w:lvl w:ilvl="6" w:tplc="0419000F" w:tentative="1">
+      <w:start w:val="1"/>
+      <w:numFmt w:val="decimal"/>
+      <w:lvlText w:val="%7."/>
+      <w:lvlJc w:val="left"/>
+      <w:pPr>
+        <w:ind w:left="5040" w:hanging="360"/>
+      </w:pPr>
+    </w:lvl>
+    <w:lvl w:ilvl="7" w:tplc="04190019" w:tentative="1">
+      <w:start w:val="1"/>
+      <w:numFmt w:val="lowerLetter"/>
+      <w:lvlText w:val="%8."/>
+      <w:lvlJc w:val="left"/>
+      <w:pPr>
+        <w:ind w:left="5760" w:hanging="360"/>
+      </w:pPr>
+    </w:lvl>
+    <w:lvl w:ilvl="8" w:tplc="0419001B" w:tentative="1">
+      <w:start w:val="1"/>
+      <w:numFmt w:val="lowerRoman"/>
+      <w:lvlText w:val="%9."/>
+      <w:lvlJc w:val="right"/>
+      <w:pPr>
+        <w:ind w:left="6480" w:hanging="180"/>
+      </w:pPr>
+    </w:lvl>
+  </w:abstractNum>
+  <w:abstractNum w:abstractNumId="2" w15:restartNumberingAfterBreak="0">
     <w:nsid w:val="514334A8"/>
     <w:multiLevelType w:val="hybridMultilevel"/>
     <w:tmpl w:val="85963302"/>
@@ -543,13 +732,16 @@
     <w:abstractNumId w:val="0"/>
   </w:num>
   <w:num w:numId="2">
+    <w:abstractNumId w:val="2"/>
+  </w:num>
+  <w:num w:numId="3">
     <w:abstractNumId w:val="1"/>
   </w:num>
 </w:numbering>
 </file>
 
 <file path=word/styles.xml><?xml version="1.0" encoding="utf-8"?>
-<w:styles xmlns:mc="http://schemas.openxmlformats.org/markup-compatibility/2006" xmlns:r="http://schemas.openxmlformats.org/officeDocument/2006/relationships" xmlns:w="http://schemas.openxmlformats.org/wordprocessingml/2006/main" xmlns:w14="http://schemas.microsoft.com/office/word/2010/wordml" xmlns:w15="http://schemas.microsoft.com/office/word/2012/wordml" xmlns:w16se="http://schemas.microsoft.com/office/word/2015/wordml/symex" mc:Ignorable="w14 w15 w16se">
+<w:styles xmlns:mc="http://schemas.openxmlformats.org/markup-compatibility/2006" xmlns:r="http://schemas.openxmlformats.org/officeDocument/2006/relationships" xmlns:w="http://schemas.openxmlformats.org/wordprocessingml/2006/main" xmlns:w14="http://schemas.microsoft.com/office/word/2010/wordml" xmlns:w15="http://schemas.microsoft.com/office/word/2012/wordml" xmlns:w16cid="http://schemas.microsoft.com/office/word/2016/wordml/cid" xmlns:w16se="http://schemas.microsoft.com/office/word/2015/wordml/symex" mc:Ignorable="w14 w15 w16se w16cid">
   <w:docDefaults>
     <w:rPrDefault>
       <w:rPr>
@@ -565,7 +757,7 @@
       </w:pPr>
     </w:pPrDefault>
   </w:docDefaults>
-  <w:latentStyles w:defLockedState="0" w:defUIPriority="99" w:defSemiHidden="0" w:defUnhideWhenUsed="0" w:defQFormat="0" w:count="371">
+  <w:latentStyles w:defLockedState="0" w:defUIPriority="99" w:defSemiHidden="0" w:defUnhideWhenUsed="0" w:defQFormat="0" w:count="375">
     <w:lsdException w:name="Normal" w:uiPriority="0" w:qFormat="1"/>
     <w:lsdException w:name="heading 1" w:uiPriority="9" w:qFormat="1"/>
     <w:lsdException w:name="heading 2" w:semiHidden="1" w:uiPriority="9" w:unhideWhenUsed="1" w:qFormat="1"/>
@@ -671,7 +863,6 @@
     <w:lsdException w:name="HTML Sample" w:semiHidden="1" w:unhideWhenUsed="1"/>
     <w:lsdException w:name="HTML Typewriter" w:semiHidden="1" w:unhideWhenUsed="1"/>
     <w:lsdException w:name="HTML Variable" w:semiHidden="1" w:unhideWhenUsed="1"/>
-    <w:lsdException w:name="Normal Table" w:semiHidden="1" w:unhideWhenUsed="1"/>
     <w:lsdException w:name="annotation subject" w:semiHidden="1" w:unhideWhenUsed="1"/>
     <w:lsdException w:name="No List" w:semiHidden="1" w:unhideWhenUsed="1"/>
     <w:lsdException w:name="Outline List 1" w:semiHidden="1" w:unhideWhenUsed="1"/>
@@ -715,10 +906,8 @@
     <w:lsdException w:name="Table Elegant" w:semiHidden="1" w:unhideWhenUsed="1"/>
     <w:lsdException w:name="Table Professional" w:semiHidden="1" w:unhideWhenUsed="1"/>
     <w:lsdException w:name="Table Subtle 1" w:semiHidden="1" w:unhideWhenUsed="1"/>
-    <w:lsdException w:name="Table Subtle 2" w:semiHidden="1" w:unhideWhenUsed="1"/>
     <w:lsdException w:name="Table Web 1" w:semiHidden="1" w:unhideWhenUsed="1"/>
     <w:lsdException w:name="Table Web 2" w:semiHidden="1" w:unhideWhenUsed="1"/>
-    <w:lsdException w:name="Table Web 3" w:semiHidden="1" w:unhideWhenUsed="1"/>
     <w:lsdException w:name="Balloon Text" w:semiHidden="1" w:unhideWhenUsed="1"/>
     <w:lsdException w:name="Table Grid" w:uiPriority="59"/>
     <w:lsdException w:name="Table Theme" w:semiHidden="1" w:unhideWhenUsed="1"/>
@@ -937,8 +1126,12 @@
     <w:lsdException w:name="List Table 5 Dark Accent 6" w:uiPriority="50"/>
     <w:lsdException w:name="List Table 6 Colorful Accent 6" w:uiPriority="51"/>
     <w:lsdException w:name="List Table 7 Colorful Accent 6" w:uiPriority="52"/>
+    <w:lsdException w:name="Mention" w:semiHidden="1" w:unhideWhenUsed="1"/>
+    <w:lsdException w:name="Smart Hyperlink" w:semiHidden="1" w:unhideWhenUsed="1"/>
+    <w:lsdException w:name="Hashtag" w:semiHidden="1" w:unhideWhenUsed="1"/>
+    <w:lsdException w:name="Unresolved Mention" w:semiHidden="1" w:unhideWhenUsed="1"/>
   </w:latentStyles>
-  <w:style w:type="paragraph" w:default="1" w:styleId="Normal">
+  <w:style w:type="paragraph" w:default="1" w:styleId="a">
     <w:name w:val="Normal"/>
     <w:qFormat/>
     <w:rsid w:val="008C5920"/>
@@ -952,13 +1145,13 @@
       <w:lang w:eastAsia="ru-RU"/>
     </w:rPr>
   </w:style>
-  <w:style w:type="character" w:default="1" w:styleId="DefaultParagraphFont">
+  <w:style w:type="character" w:default="1" w:styleId="a0">
     <w:name w:val="Default Paragraph Font"/>
     <w:uiPriority w:val="1"/>
     <w:semiHidden/>
     <w:unhideWhenUsed/>
   </w:style>
-  <w:style w:type="table" w:default="1" w:styleId="TableNormal">
+  <w:style w:type="table" w:default="1" w:styleId="a1">
     <w:name w:val="Normal Table"/>
     <w:uiPriority w:val="99"/>
     <w:semiHidden/>
@@ -973,15 +1166,15 @@
       </w:tblCellMar>
     </w:tblPr>
   </w:style>
-  <w:style w:type="numbering" w:default="1" w:styleId="NoList">
+  <w:style w:type="numbering" w:default="1" w:styleId="a2">
     <w:name w:val="No List"/>
     <w:uiPriority w:val="99"/>
     <w:semiHidden/>
     <w:unhideWhenUsed/>
   </w:style>
-  <w:style w:type="paragraph" w:styleId="ListParagraph">
+  <w:style w:type="paragraph" w:styleId="a3">
     <w:name w:val="List Paragraph"/>
-    <w:basedOn w:val="Normal"/>
+    <w:basedOn w:val="a"/>
     <w:uiPriority w:val="34"/>
     <w:qFormat/>
     <w:rsid w:val="00A715BD"/>

</xml_diff>